<commit_message>
Updating description for UML Class Diagrams
</commit_message>
<xml_diff>
--- a/phaseB/PhaseB_UML_README.docx
+++ b/phaseB/PhaseB_UML_README.docx
@@ -1,16 +1,20 @@
 
 <file path=word/document.xml><?xml version="1.0" encoding="utf-8"?>
-<w:document xmlns:wpc="http://schemas.microsoft.com/office/word/2010/wordprocessingCanvas" xmlns:cx="http://schemas.microsoft.com/office/drawing/2014/chartex" xmlns:cx1="http://schemas.microsoft.com/office/drawing/2015/9/8/chartex" xmlns:cx2="http://schemas.microsoft.com/office/drawing/2015/10/21/chartex" xmlns:cx3="http://schemas.microsoft.com/office/drawing/2016/5/9/chartex" xmlns:cx4="http://schemas.microsoft.com/office/drawing/2016/5/10/chartex" xmlns:cx5="http://schemas.microsoft.com/office/drawing/2016/5/11/chartex" xmlns:cx6="http://schemas.microsoft.com/office/drawing/2016/5/12/chartex" xmlns:cx7="http://schemas.microsoft.com/office/drawing/2016/5/13/chartex" xmlns:cx8="http://schemas.microsoft.com/office/drawing/2016/5/14/chartex" xmlns:mc="http://schemas.openxmlformats.org/markup-compatibility/2006" xmlns:aink="http://schemas.microsoft.com/office/drawing/2016/ink" xmlns:am3d="http://schemas.microsoft.com/office/drawing/2017/model3d" xmlns:o="urn:schemas-microsoft-com:office:office" xmlns:r="http://schemas.openxmlformats.org/officeDocument/2006/relationships" xmlns:m="http://schemas.openxmlformats.org/officeDocument/2006/math" xmlns:v="urn:schemas-microsoft-com:vml" xmlns:wp14="http://schemas.microsoft.com/office/word/2010/wordprocessingDrawing" xmlns:wp="http://schemas.openxmlformats.org/drawingml/2006/wordprocessingDrawing" xmlns:w10="urn:schemas-microsoft-com:office:word" xmlns:w="http://schemas.openxmlformats.org/wordprocessingml/2006/main" xmlns:w14="http://schemas.microsoft.com/office/word/2010/wordml" xmlns:w15="http://schemas.microsoft.com/office/word/2012/wordml" xmlns:w16cid="http://schemas.microsoft.com/office/word/2016/wordml/cid" xmlns:w16se="http://schemas.microsoft.com/office/word/2015/wordml/symex" xmlns:wpg="http://schemas.microsoft.com/office/word/2010/wordprocessingGroup" xmlns:wpi="http://schemas.microsoft.com/office/word/2010/wordprocessingInk" xmlns:wne="http://schemas.microsoft.com/office/word/2006/wordml" xmlns:wps="http://schemas.microsoft.com/office/word/2010/wordprocessingShape" mc:Ignorable="w14 w15 w16se w16cid wp14">
+<w:document xmlns:wpc="http://schemas.microsoft.com/office/word/2010/wordprocessingCanvas" xmlns:mo="http://schemas.microsoft.com/office/mac/office/2008/main" xmlns:mc="http://schemas.openxmlformats.org/markup-compatibility/2006" xmlns:mv="urn:schemas-microsoft-com:mac:vml" xmlns:o="urn:schemas-microsoft-com:office:office" xmlns:r="http://schemas.openxmlformats.org/officeDocument/2006/relationships" xmlns:m="http://schemas.openxmlformats.org/officeDocument/2006/math" xmlns:v="urn:schemas-microsoft-com:vml" xmlns:wp14="http://schemas.microsoft.com/office/word/2010/wordprocessingDrawing" xmlns:wp="http://schemas.openxmlformats.org/drawingml/2006/wordprocessingDrawing" xmlns:w10="urn:schemas-microsoft-com:office:word" xmlns:w="http://schemas.openxmlformats.org/wordprocessingml/2006/main" xmlns:w14="http://schemas.microsoft.com/office/word/2010/wordml" xmlns:w15="http://schemas.microsoft.com/office/word/2012/wordml" xmlns:wpg="http://schemas.microsoft.com/office/word/2010/wordprocessingGroup" xmlns:wpi="http://schemas.microsoft.com/office/word/2010/wordprocessingInk" xmlns:wne="http://schemas.microsoft.com/office/word/2006/wordml" xmlns:wps="http://schemas.microsoft.com/office/word/2010/wordprocessingShape" mc:Ignorable="w14 w15 wp14">
   <w:body>
     <w:p>
       <w:pPr>
         <w:pStyle w:val="Heading1"/>
+        <w:jc w:val="both"/>
       </w:pPr>
       <w:r>
         <w:t>UML README</w:t>
       </w:r>
     </w:p>
     <w:p>
+      <w:pPr>
+        <w:jc w:val="both"/>
+      </w:pPr>
       <w:r>
         <w:t>This file explains the two of the class diagrams</w:t>
       </w:r>
@@ -22,20 +26,29 @@
           <w:ilvl w:val="0"/>
           <w:numId w:val="1"/>
         </w:numPr>
-      </w:pPr>
-      <w:r>
+        <w:jc w:val="both"/>
+        <w:rPr>
+          <w:b/>
+        </w:rPr>
+      </w:pPr>
+      <w:r>
+        <w:rPr>
+          <w:b/>
+        </w:rPr>
         <w:t>User File Class Diagram</w:t>
       </w:r>
     </w:p>
     <w:p>
       <w:pPr>
         <w:pStyle w:val="ListParagraph"/>
+        <w:jc w:val="both"/>
       </w:pPr>
     </w:p>
     <w:p>
       <w:pPr>
         <w:pStyle w:val="ListParagraph"/>
         <w:ind w:left="-180" w:right="-900" w:hanging="270"/>
+        <w:jc w:val="both"/>
       </w:pPr>
       <w:r>
         <w:rPr>
@@ -43,7 +56,7 @@
           <w:vertAlign w:val="subscript"/>
         </w:rPr>
         <w:drawing>
-          <wp:inline distT="0" distB="0" distL="0" distR="0">
+          <wp:inline distT="0" distB="0" distL="0" distR="0" wp14:anchorId="4A5A25C7" wp14:editId="7F6813EA">
             <wp:extent cx="6686550" cy="3752850"/>
             <wp:effectExtent l="19050" t="19050" r="19050" b="19050"/>
             <wp:docPr id="1" name="Picture 1" descr="Screen Clipping"/>
@@ -93,6 +106,7 @@
     <w:p>
       <w:pPr>
         <w:pStyle w:val="ListParagraph"/>
+        <w:jc w:val="both"/>
       </w:pPr>
     </w:p>
     <w:p>
@@ -102,6 +116,7 @@
           <w:ilvl w:val="0"/>
           <w:numId w:val="2"/>
         </w:numPr>
+        <w:jc w:val="both"/>
       </w:pPr>
       <w:r>
         <w:t xml:space="preserve">There are 4 conceptual </w:t>
@@ -123,6 +138,7 @@
           <w:ilvl w:val="1"/>
           <w:numId w:val="2"/>
         </w:numPr>
+        <w:jc w:val="both"/>
       </w:pPr>
       <w:r>
         <w:t>User</w:t>
@@ -135,6 +151,7 @@
           <w:ilvl w:val="1"/>
           <w:numId w:val="2"/>
         </w:numPr>
+        <w:jc w:val="both"/>
       </w:pPr>
       <w:r>
         <w:t>Assignment</w:t>
@@ -147,6 +164,7 @@
           <w:ilvl w:val="1"/>
           <w:numId w:val="2"/>
         </w:numPr>
+        <w:jc w:val="both"/>
       </w:pPr>
       <w:r>
         <w:t>Submission</w:t>
@@ -159,6 +177,7 @@
           <w:ilvl w:val="1"/>
           <w:numId w:val="2"/>
         </w:numPr>
+        <w:jc w:val="both"/>
       </w:pPr>
       <w:r>
         <w:t>File</w:t>
@@ -171,6 +190,7 @@
           <w:ilvl w:val="0"/>
           <w:numId w:val="2"/>
         </w:numPr>
+        <w:jc w:val="both"/>
       </w:pPr>
       <w:r>
         <w:t xml:space="preserve">Each </w:t>
@@ -182,7 +202,10 @@
         <w:t>Assignment</w:t>
       </w:r>
       <w:r>
-        <w:t xml:space="preserve"> can have 0 or 1 </w:t>
+        <w:t xml:space="preserve"> can have 0 or more</w:t>
+      </w:r>
+      <w:r>
+        <w:t xml:space="preserve"> </w:t>
       </w:r>
       <w:r>
         <w:rPr>
@@ -201,6 +224,7 @@
           <w:ilvl w:val="0"/>
           <w:numId w:val="2"/>
         </w:numPr>
+        <w:jc w:val="both"/>
       </w:pPr>
       <w:r>
         <w:t xml:space="preserve">Each </w:t>
@@ -212,7 +236,10 @@
         <w:t>Submission</w:t>
       </w:r>
       <w:r>
-        <w:t xml:space="preserve"> has-a </w:t>
+        <w:t xml:space="preserve"> has one or more</w:t>
+      </w:r>
+      <w:r>
+        <w:t xml:space="preserve"> </w:t>
       </w:r>
       <w:r>
         <w:rPr>
@@ -237,6 +264,7 @@
           <w:ilvl w:val="0"/>
           <w:numId w:val="2"/>
         </w:numPr>
+        <w:jc w:val="both"/>
       </w:pPr>
       <w:r>
         <w:t xml:space="preserve">Each </w:t>
@@ -248,7 +276,10 @@
         <w:t>Student</w:t>
       </w:r>
       <w:r>
-        <w:t xml:space="preserve"> can have 0 or 1 </w:t>
+        <w:t xml:space="preserve"> can have 0 or more</w:t>
+      </w:r>
+      <w:r>
+        <w:t xml:space="preserve"> </w:t>
       </w:r>
       <w:r>
         <w:rPr>
@@ -276,6 +307,7 @@
           <w:ilvl w:val="0"/>
           <w:numId w:val="2"/>
         </w:numPr>
+        <w:jc w:val="both"/>
       </w:pPr>
       <w:r>
         <w:t>User: User Entity has 2 subclasses</w:t>
@@ -291,6 +323,7 @@
           <w:ilvl w:val="0"/>
           <w:numId w:val="3"/>
         </w:numPr>
+        <w:jc w:val="both"/>
       </w:pPr>
       <w:r>
         <w:t>Student</w:t>
@@ -303,6 +336,7 @@
           <w:ilvl w:val="1"/>
           <w:numId w:val="3"/>
         </w:numPr>
+        <w:jc w:val="both"/>
       </w:pPr>
       <w:r>
         <w:t>Can Login and Register in the system</w:t>
@@ -315,6 +349,7 @@
           <w:ilvl w:val="0"/>
           <w:numId w:val="3"/>
         </w:numPr>
+        <w:jc w:val="both"/>
       </w:pPr>
       <w:r>
         <w:t>Grader</w:t>
@@ -327,6 +362,7 @@
           <w:ilvl w:val="1"/>
           <w:numId w:val="3"/>
         </w:numPr>
+        <w:jc w:val="both"/>
       </w:pPr>
       <w:r>
         <w:t>Can Login and Register in the system</w:t>
@@ -339,6 +375,7 @@
           <w:ilvl w:val="1"/>
           <w:numId w:val="3"/>
         </w:numPr>
+        <w:jc w:val="both"/>
       </w:pPr>
       <w:r>
         <w:t>Can ‘</w:t>
@@ -360,6 +397,7 @@
           <w:ilvl w:val="1"/>
           <w:numId w:val="3"/>
         </w:numPr>
+        <w:jc w:val="both"/>
       </w:pPr>
       <w:r>
         <w:t>Can ‘</w:t>
@@ -377,6 +415,9 @@
       </w:r>
     </w:p>
     <w:p>
+      <w:pPr>
+        <w:jc w:val="both"/>
+      </w:pPr>
       <w:r>
         <w:rPr>
           <w:color w:val="FF0000"/>
@@ -410,14 +451,6 @@
       <w:r>
         <w:t xml:space="preserve"> Class explained in point 2 below</w:t>
       </w:r>
-    </w:p>
-    <w:p>
-      <w:pPr>
-        <w:rPr>
-          <w:b/>
-          <w:color w:val="000000" w:themeColor="text1"/>
-        </w:rPr>
-      </w:pPr>
     </w:p>
     <w:p>
       <w:pPr>
@@ -426,20 +459,30 @@
           <w:ilvl w:val="0"/>
           <w:numId w:val="1"/>
         </w:numPr>
-      </w:pPr>
-      <w:r>
+        <w:jc w:val="both"/>
+        <w:rPr>
+          <w:b/>
+        </w:rPr>
+      </w:pPr>
+      <w:r>
+        <w:rPr>
+          <w:b/>
+        </w:rPr>
+        <w:lastRenderedPageBreak/>
         <w:t>Core Application + AST Class Diagram</w:t>
       </w:r>
     </w:p>
     <w:p>
       <w:pPr>
         <w:pStyle w:val="ListParagraph"/>
+        <w:jc w:val="both"/>
       </w:pPr>
     </w:p>
     <w:p>
       <w:pPr>
         <w:pStyle w:val="ListParagraph"/>
         <w:ind w:right="-1440"/>
+        <w:jc w:val="both"/>
         <w:rPr>
           <w:noProof/>
         </w:rPr>
@@ -467,6 +510,7 @@
       <w:pPr>
         <w:pStyle w:val="ListParagraph"/>
         <w:ind w:right="-1440"/>
+        <w:jc w:val="both"/>
         <w:rPr>
           <w:noProof/>
         </w:rPr>
@@ -515,6 +559,7 @@
       <w:pPr>
         <w:pStyle w:val="ListParagraph"/>
         <w:ind w:right="-1440"/>
+        <w:jc w:val="both"/>
         <w:rPr>
           <w:noProof/>
         </w:rPr>
@@ -523,38 +568,16 @@
     <w:p>
       <w:pPr>
         <w:pStyle w:val="ListParagraph"/>
+        <w:keepNext/>
         <w:ind w:right="-1440"/>
+        <w:jc w:val="both"/>
+      </w:pPr>
+      <w:r>
         <w:rPr>
           <w:noProof/>
         </w:rPr>
-      </w:pPr>
-      <w:r>
-        <w:rPr>
-          <w:noProof/>
-        </w:rPr>
-        <w:t>Fig 2.1</w:t>
-      </w:r>
-    </w:p>
-    <w:p>
-      <w:pPr>
-        <w:pStyle w:val="ListParagraph"/>
-        <w:ind w:right="-1440"/>
-        <w:rPr>
-          <w:noProof/>
-        </w:rPr>
-      </w:pPr>
-    </w:p>
-    <w:p>
-      <w:pPr>
-        <w:pStyle w:val="ListParagraph"/>
-        <w:ind w:right="-1440"/>
-      </w:pPr>
-      <w:r>
-        <w:rPr>
-          <w:noProof/>
-        </w:rPr>
         <w:drawing>
-          <wp:inline distT="0" distB="0" distL="0" distR="0">
+          <wp:inline distT="0" distB="0" distL="0" distR="0" wp14:anchorId="6F6A1030" wp14:editId="52FC04F0">
             <wp:extent cx="5439534" cy="4963218"/>
             <wp:effectExtent l="19050" t="19050" r="27940" b="27940"/>
             <wp:docPr id="4" name="Picture 4" descr="Screen Clipping"/>
@@ -600,11 +623,14 @@
           </wp:inline>
         </w:drawing>
       </w:r>
-      <w:r>
-        <w:rPr>
-          <w:noProof/>
-        </w:rPr>
-        <w:t xml:space="preserve"> </w:t>
+    </w:p>
+    <w:p>
+      <w:pPr>
+        <w:pStyle w:val="Caption"/>
+        <w:jc w:val="center"/>
+      </w:pPr>
+      <w:r>
+        <w:t>Figure 2.1</w:t>
       </w:r>
     </w:p>
     <w:p>
@@ -615,6 +641,7 @@
           <w:numId w:val="4"/>
         </w:numPr>
         <w:ind w:left="360"/>
+        <w:jc w:val="both"/>
       </w:pPr>
       <w:r>
         <w:t xml:space="preserve">Grader’s Analyze method will </w:t>
@@ -634,6 +661,7 @@
           <w:numId w:val="4"/>
         </w:numPr>
         <w:ind w:left="360"/>
+        <w:jc w:val="both"/>
       </w:pPr>
       <w:r>
         <w:t xml:space="preserve">There is an interface called </w:t>
@@ -667,6 +695,7 @@
           <w:numId w:val="4"/>
         </w:numPr>
         <w:ind w:left="360"/>
+        <w:jc w:val="both"/>
       </w:pPr>
       <w:r>
         <w:t xml:space="preserve">All subclasses implementing this interface, for example </w:t>
@@ -680,15 +709,10 @@
       </w:r>
       <w:proofErr w:type="spellEnd"/>
       <w:r>
-        <w:t xml:space="preserve">, will </w:t>
-      </w:r>
-      <w:proofErr w:type="gramStart"/>
-      <w:r>
-        <w:t>actually contain</w:t>
-      </w:r>
-      <w:proofErr w:type="gramEnd"/>
-      <w:r>
-        <w:t xml:space="preserve"> implementation logic for that particular strategy.</w:t>
+        <w:t>, will actually contain implementation log</w:t>
+      </w:r>
+      <w:r>
+        <w:t>ic for that particular strategy</w:t>
       </w:r>
     </w:p>
     <w:p>
@@ -699,6 +723,7 @@
           <w:numId w:val="4"/>
         </w:numPr>
         <w:ind w:left="360"/>
+        <w:jc w:val="both"/>
       </w:pPr>
       <w:r>
         <w:t xml:space="preserve">There is also </w:t>
@@ -765,6 +790,7 @@
           <w:numId w:val="4"/>
         </w:numPr>
         <w:ind w:left="360"/>
+        <w:jc w:val="both"/>
       </w:pPr>
       <w:r>
         <w:t xml:space="preserve">The </w:t>
@@ -794,6 +820,7 @@
       <w:pPr>
         <w:pStyle w:val="ListParagraph"/>
         <w:ind w:left="360"/>
+        <w:jc w:val="both"/>
       </w:pPr>
       <w:r>
         <w:t xml:space="preserve">These all classes implement </w:t>
@@ -802,97 +829,65 @@
         <w:rPr>
           <w:b/>
         </w:rPr>
-        <w:t>Strategy Design Pattern.</w:t>
-      </w:r>
-      <w:r>
+        <w:t>Strategy Design Pattern</w:t>
+      </w:r>
+    </w:p>
+    <w:p>
+      <w:pPr>
+        <w:pStyle w:val="ListParagraph"/>
+        <w:ind w:left="0"/>
+        <w:jc w:val="both"/>
+      </w:pPr>
+      <w:r>
+        <w:t xml:space="preserve">In future, if there is a new strategy to incorporate to detect plagiarism then all needs to be done create a new </w:t>
+      </w:r>
+      <w:r>
+        <w:rPr>
+          <w:b/>
+        </w:rPr>
+        <w:t>&lt;XYZ&gt;</w:t>
+      </w:r>
+      <w:r>
+        <w:rPr>
+          <w:b/>
+        </w:rPr>
+        <w:t>Strategy</w:t>
+      </w:r>
+      <w:r>
+        <w:t xml:space="preserve"> class which implements </w:t>
+      </w:r>
+      <w:proofErr w:type="spellStart"/>
+      <w:r>
+        <w:rPr>
+          <w:b/>
+        </w:rPr>
+        <w:t>PDStrategy</w:t>
+      </w:r>
+      <w:proofErr w:type="spellEnd"/>
+      <w:r>
+        <w:rPr>
+          <w:b/>
+        </w:rPr>
         <w:t xml:space="preserve"> </w:t>
       </w:r>
-    </w:p>
-    <w:p>
-      <w:pPr>
-        <w:pStyle w:val="ListParagraph"/>
-        <w:numPr>
-          <w:ilvl w:val="0"/>
-          <w:numId w:val="4"/>
-        </w:numPr>
-        <w:ind w:left="360"/>
-      </w:pPr>
-      <w:r>
+      <w:r>
+        <w:t>interface.</w:t>
+      </w:r>
+    </w:p>
+    <w:p>
+      <w:pPr>
+        <w:keepNext/>
+        <w:ind w:left="-900" w:right="-1440"/>
+        <w:jc w:val="both"/>
+      </w:pPr>
+      <w:bookmarkStart w:id="0" w:name="_GoBack"/>
+      <w:r>
+        <w:rPr>
+          <w:noProof/>
+        </w:rPr>
         <w:lastRenderedPageBreak/>
-        <w:t xml:space="preserve">In future, if there is a new strategy to incorporate to detect plagiarism then all needs to be done create a new </w:t>
-      </w:r>
-      <w:r>
-        <w:rPr>
-          <w:b/>
-        </w:rPr>
-        <w:t>&lt;XYZ&gt;</w:t>
-      </w:r>
-      <w:r>
-        <w:rPr>
-          <w:b/>
-        </w:rPr>
-        <w:t>Strategy</w:t>
-      </w:r>
-      <w:r>
-        <w:t xml:space="preserve"> class which implements </w:t>
-      </w:r>
-      <w:proofErr w:type="spellStart"/>
-      <w:r>
-        <w:rPr>
-          <w:b/>
-        </w:rPr>
-        <w:t>PDStrategy</w:t>
-      </w:r>
-      <w:proofErr w:type="spellEnd"/>
-      <w:r>
-        <w:rPr>
-          <w:b/>
-        </w:rPr>
-        <w:t xml:space="preserve"> </w:t>
-      </w:r>
-      <w:r>
-        <w:t>interface.</w:t>
-      </w:r>
-    </w:p>
-    <w:p>
-      <w:pPr>
-        <w:ind w:right="-1440"/>
-        <w:rPr>
-          <w:noProof/>
-        </w:rPr>
-      </w:pPr>
-      <w:r>
-        <w:rPr>
-          <w:noProof/>
-        </w:rPr>
-        <w:t xml:space="preserve">       </w:t>
-      </w:r>
-      <w:r>
-        <w:rPr>
-          <w:noProof/>
-        </w:rPr>
-        <w:t>Fig 2.</w:t>
-      </w:r>
-      <w:r>
-        <w:rPr>
-          <w:noProof/>
-        </w:rPr>
-        <w:t>2</w:t>
-      </w:r>
-    </w:p>
-    <w:p>
-      <w:pPr>
-        <w:ind w:left="-900" w:right="-1440"/>
-        <w:rPr>
-          <w:noProof/>
-        </w:rPr>
-      </w:pPr>
-      <w:r>
-        <w:rPr>
-          <w:noProof/>
-        </w:rPr>
         <w:drawing>
-          <wp:inline distT="0" distB="0" distL="0" distR="0">
+          <wp:inline distT="0" distB="0" distL="0" distR="0" wp14:anchorId="29563CA3" wp14:editId="6C60FDB2">
             <wp:extent cx="7143750" cy="4400550"/>
             <wp:effectExtent l="19050" t="19050" r="19050" b="19050"/>
             <wp:docPr id="5" name="Picture 5" descr="Screen Clipping"/>
@@ -939,10 +934,24 @@
         </w:drawing>
       </w:r>
     </w:p>
+    <w:bookmarkEnd w:id="0"/>
+    <w:p>
+      <w:pPr>
+        <w:pStyle w:val="Caption"/>
+        <w:jc w:val="center"/>
+        <w:rPr>
+          <w:noProof/>
+        </w:rPr>
+      </w:pPr>
+      <w:r>
+        <w:t>Figure 2.2</w:t>
+      </w:r>
+    </w:p>
     <w:p>
       <w:pPr>
         <w:pStyle w:val="ListParagraph"/>
         <w:ind w:left="360"/>
+        <w:jc w:val="both"/>
       </w:pPr>
     </w:p>
     <w:p>
@@ -953,6 +962,7 @@
           <w:numId w:val="4"/>
         </w:numPr>
         <w:ind w:left="-360"/>
+        <w:jc w:val="both"/>
       </w:pPr>
       <w:proofErr w:type="spellStart"/>
       <w:r>
@@ -980,9 +990,27 @@
           <w:numId w:val="4"/>
         </w:numPr>
         <w:ind w:left="-360"/>
-      </w:pPr>
-      <w:r>
-        <w:t xml:space="preserve">We then parse the files and create </w:t>
+        <w:jc w:val="both"/>
+      </w:pPr>
+      <w:r>
+        <w:t xml:space="preserve">We then parse the files </w:t>
+      </w:r>
+      <w:r>
+        <w:t xml:space="preserve">using </w:t>
+      </w:r>
+      <w:proofErr w:type="spellStart"/>
+      <w:r>
+        <w:rPr>
+          <w:b/>
+        </w:rPr>
+        <w:t>ASTParser</w:t>
+      </w:r>
+      <w:proofErr w:type="spellEnd"/>
+      <w:r>
+        <w:t xml:space="preserve"> </w:t>
+      </w:r>
+      <w:r>
+        <w:t xml:space="preserve">and create </w:t>
       </w:r>
       <w:proofErr w:type="spellStart"/>
       <w:r>
@@ -1004,19 +1032,14 @@
           <w:numId w:val="4"/>
         </w:numPr>
         <w:ind w:left="-360"/>
+        <w:jc w:val="both"/>
       </w:pPr>
       <w:proofErr w:type="spellStart"/>
       <w:r>
         <w:rPr>
           <w:b/>
         </w:rPr>
-        <w:t>AST</w:t>
-      </w:r>
-      <w:r>
-        <w:rPr>
-          <w:b/>
-        </w:rPr>
-        <w:t>EntityVisitor</w:t>
+        <w:t>ASTEntityVisitor</w:t>
       </w:r>
       <w:proofErr w:type="spellEnd"/>
       <w:r>
@@ -1026,7 +1049,30 @@
         <w:t xml:space="preserve"> </w:t>
       </w:r>
       <w:r>
-        <w:t xml:space="preserve">then passes this list to </w:t>
+        <w:t>then passes a</w:t>
+      </w:r>
+      <w:r>
+        <w:t xml:space="preserve"> list</w:t>
+      </w:r>
+      <w:r>
+        <w:t xml:space="preserve"> of</w:t>
+      </w:r>
+      <w:r>
+        <w:rPr>
+          <w:b/>
+        </w:rPr>
+        <w:t xml:space="preserve"> </w:t>
+      </w:r>
+      <w:proofErr w:type="spellStart"/>
+      <w:r>
+        <w:rPr>
+          <w:b/>
+        </w:rPr>
+        <w:t>ASTCompObj</w:t>
+      </w:r>
+      <w:proofErr w:type="spellEnd"/>
+      <w:r>
+        <w:t xml:space="preserve"> to </w:t>
       </w:r>
       <w:proofErr w:type="spellStart"/>
       <w:r>
@@ -1051,6 +1097,7 @@
           <w:numId w:val="4"/>
         </w:numPr>
         <w:ind w:left="-360"/>
+        <w:jc w:val="both"/>
       </w:pPr>
       <w:proofErr w:type="spellStart"/>
       <w:r>
@@ -1073,7 +1120,16 @@
         <w:t xml:space="preserve">and </w:t>
       </w:r>
       <w:r>
-        <w:t>compares files of each submission with others and outputs a score</w:t>
+        <w:t>compares files of each subm</w:t>
+      </w:r>
+      <w:r>
+        <w:t>ission with others and outputs</w:t>
+      </w:r>
+      <w:r>
+        <w:t xml:space="preserve"> score</w:t>
+      </w:r>
+      <w:r>
+        <w:t xml:space="preserve"> for each pair.</w:t>
       </w:r>
     </w:p>
     <w:p>
@@ -1084,9 +1140,25 @@
           <w:numId w:val="4"/>
         </w:numPr>
         <w:ind w:left="-360"/>
-      </w:pPr>
-      <w:r>
-        <w:t xml:space="preserve">Once that comparison is done, store that as </w:t>
+        <w:jc w:val="both"/>
+      </w:pPr>
+      <w:r>
+        <w:t>Once the</w:t>
+      </w:r>
+      <w:r>
+        <w:t xml:space="preserve"> comparison is done, </w:t>
+      </w:r>
+      <w:r>
+        <w:t>this data is stored</w:t>
+      </w:r>
+      <w:r>
+        <w:t xml:space="preserve"> as</w:t>
+      </w:r>
+      <w:r>
+        <w:t xml:space="preserve"> a</w:t>
+      </w:r>
+      <w:r>
+        <w:t xml:space="preserve"> </w:t>
       </w:r>
       <w:proofErr w:type="spellStart"/>
       <w:r>
@@ -1096,6 +1168,15 @@
         <w:t>lineSimilarity</w:t>
       </w:r>
       <w:proofErr w:type="spellEnd"/>
+      <w:r>
+        <w:rPr>
+          <w:b/>
+        </w:rPr>
+        <w:t xml:space="preserve"> </w:t>
+      </w:r>
+      <w:r>
+        <w:t>object</w:t>
+      </w:r>
       <w:r>
         <w:rPr>
           <w:b/>
@@ -1114,11 +1195,42 @@
           <w:numId w:val="4"/>
         </w:numPr>
         <w:ind w:left="-360"/>
-      </w:pPr>
-      <w:r>
-        <w:t xml:space="preserve">Generate </w:t>
-      </w:r>
+        <w:jc w:val="both"/>
+      </w:pPr>
       <w:proofErr w:type="spellStart"/>
+      <w:proofErr w:type="gramStart"/>
+      <w:r>
+        <w:t>generateReport</w:t>
+      </w:r>
+      <w:proofErr w:type="spellEnd"/>
+      <w:r>
+        <w:t>(</w:t>
+      </w:r>
+      <w:proofErr w:type="gramEnd"/>
+      <w:r>
+        <w:t xml:space="preserve">) method of the </w:t>
+      </w:r>
+      <w:proofErr w:type="spellStart"/>
+      <w:r>
+        <w:rPr>
+          <w:b/>
+        </w:rPr>
+        <w:t>ASTDetector</w:t>
+      </w:r>
+      <w:proofErr w:type="spellEnd"/>
+      <w:r>
+        <w:t xml:space="preserve"> will g</w:t>
+      </w:r>
+      <w:r>
+        <w:t>enerate</w:t>
+      </w:r>
+      <w:r>
+        <w:t xml:space="preserve"> an</w:t>
+      </w:r>
+      <w:r>
+        <w:t xml:space="preserve"> </w:t>
+      </w:r>
+      <w:proofErr w:type="spellStart"/>
       <w:r>
         <w:rPr>
           <w:b/>
@@ -1133,21 +1245,31 @@
         <w:t xml:space="preserve"> </w:t>
       </w:r>
       <w:r>
-        <w:t xml:space="preserve">object for each file using </w:t>
-      </w:r>
+        <w:t xml:space="preserve">object for each submission using </w:t>
+      </w:r>
+      <w:proofErr w:type="spellStart"/>
       <w:r>
         <w:rPr>
           <w:b/>
         </w:rPr>
         <w:t>lineSimilarity</w:t>
       </w:r>
-      <w:bookmarkStart w:id="0" w:name="_GoBack"/>
-      <w:bookmarkEnd w:id="0"/>
+      <w:proofErr w:type="spellEnd"/>
+      <w:r>
+        <w:rPr>
+          <w:b/>
+        </w:rPr>
+        <w:t xml:space="preserve"> </w:t>
+      </w:r>
+      <w:r>
+        <w:t>data.</w:t>
+      </w:r>
     </w:p>
     <w:p>
       <w:pPr>
         <w:pStyle w:val="ListParagraph"/>
         <w:ind w:left="360"/>
+        <w:jc w:val="both"/>
       </w:pPr>
       <w:r>
         <w:t xml:space="preserve"> </w:t>
@@ -1164,8 +1286,8 @@
 </file>
 
 <file path=word/numbering.xml><?xml version="1.0" encoding="utf-8"?>
-<w:numbering xmlns:wpc="http://schemas.microsoft.com/office/word/2010/wordprocessingCanvas" xmlns:cx="http://schemas.microsoft.com/office/drawing/2014/chartex" xmlns:cx1="http://schemas.microsoft.com/office/drawing/2015/9/8/chartex" xmlns:cx2="http://schemas.microsoft.com/office/drawing/2015/10/21/chartex" xmlns:cx3="http://schemas.microsoft.com/office/drawing/2016/5/9/chartex" xmlns:cx4="http://schemas.microsoft.com/office/drawing/2016/5/10/chartex" xmlns:cx5="http://schemas.microsoft.com/office/drawing/2016/5/11/chartex" xmlns:cx6="http://schemas.microsoft.com/office/drawing/2016/5/12/chartex" xmlns:cx7="http://schemas.microsoft.com/office/drawing/2016/5/13/chartex" xmlns:cx8="http://schemas.microsoft.com/office/drawing/2016/5/14/chartex" xmlns:mc="http://schemas.openxmlformats.org/markup-compatibility/2006" xmlns:aink="http://schemas.microsoft.com/office/drawing/2016/ink" xmlns:am3d="http://schemas.microsoft.com/office/drawing/2017/model3d" xmlns:o="urn:schemas-microsoft-com:office:office" xmlns:r="http://schemas.openxmlformats.org/officeDocument/2006/relationships" xmlns:m="http://schemas.openxmlformats.org/officeDocument/2006/math" xmlns:v="urn:schemas-microsoft-com:vml" xmlns:wp14="http://schemas.microsoft.com/office/word/2010/wordprocessingDrawing" xmlns:wp="http://schemas.openxmlformats.org/drawingml/2006/wordprocessingDrawing" xmlns:w10="urn:schemas-microsoft-com:office:word" xmlns:w="http://schemas.openxmlformats.org/wordprocessingml/2006/main" xmlns:w14="http://schemas.microsoft.com/office/word/2010/wordml" xmlns:w15="http://schemas.microsoft.com/office/word/2012/wordml" xmlns:w16cid="http://schemas.microsoft.com/office/word/2016/wordml/cid" xmlns:w16se="http://schemas.microsoft.com/office/word/2015/wordml/symex" xmlns:wpg="http://schemas.microsoft.com/office/word/2010/wordprocessingGroup" xmlns:wpi="http://schemas.microsoft.com/office/word/2010/wordprocessingInk" xmlns:wne="http://schemas.microsoft.com/office/word/2006/wordml" xmlns:wps="http://schemas.microsoft.com/office/word/2010/wordprocessingShape" mc:Ignorable="w14 w15 w16se w16cid wp14">
-  <w:abstractNum w:abstractNumId="0" w15:restartNumberingAfterBreak="0">
+<w:numbering xmlns:wpc="http://schemas.microsoft.com/office/word/2010/wordprocessingCanvas" xmlns:mo="http://schemas.microsoft.com/office/mac/office/2008/main" xmlns:mc="http://schemas.openxmlformats.org/markup-compatibility/2006" xmlns:mv="urn:schemas-microsoft-com:mac:vml" xmlns:o="urn:schemas-microsoft-com:office:office" xmlns:r="http://schemas.openxmlformats.org/officeDocument/2006/relationships" xmlns:m="http://schemas.openxmlformats.org/officeDocument/2006/math" xmlns:v="urn:schemas-microsoft-com:vml" xmlns:wp14="http://schemas.microsoft.com/office/word/2010/wordprocessingDrawing" xmlns:wp="http://schemas.openxmlformats.org/drawingml/2006/wordprocessingDrawing" xmlns:w10="urn:schemas-microsoft-com:office:word" xmlns:w="http://schemas.openxmlformats.org/wordprocessingml/2006/main" xmlns:w14="http://schemas.microsoft.com/office/word/2010/wordml" xmlns:w15="http://schemas.microsoft.com/office/word/2012/wordml" xmlns:wpg="http://schemas.microsoft.com/office/word/2010/wordprocessingGroup" xmlns:wpi="http://schemas.microsoft.com/office/word/2010/wordprocessingInk" xmlns:wne="http://schemas.microsoft.com/office/word/2006/wordml" xmlns:wps="http://schemas.microsoft.com/office/word/2010/wordprocessingShape" mc:Ignorable="w14 w15 wp14">
+  <w:abstractNum w:abstractNumId="0">
     <w:nsid w:val="32145C04"/>
     <w:multiLevelType w:val="hybridMultilevel"/>
     <w:tmpl w:val="4E4660A0"/>
@@ -1278,7 +1400,7 @@
       </w:rPr>
     </w:lvl>
   </w:abstractNum>
-  <w:abstractNum w:abstractNumId="1" w15:restartNumberingAfterBreak="0">
+  <w:abstractNum w:abstractNumId="1">
     <w:nsid w:val="3E5F01A3"/>
     <w:multiLevelType w:val="hybridMultilevel"/>
     <w:tmpl w:val="B5669A4A"/>
@@ -1391,7 +1513,7 @@
       </w:rPr>
     </w:lvl>
   </w:abstractNum>
-  <w:abstractNum w:abstractNumId="2" w15:restartNumberingAfterBreak="0">
+  <w:abstractNum w:abstractNumId="2">
     <w:nsid w:val="754A7259"/>
     <w:multiLevelType w:val="hybridMultilevel"/>
     <w:tmpl w:val="BF2A2E8C"/>
@@ -1504,7 +1626,7 @@
       </w:rPr>
     </w:lvl>
   </w:abstractNum>
-  <w:abstractNum w:abstractNumId="3" w15:restartNumberingAfterBreak="0">
+  <w:abstractNum w:abstractNumId="3">
     <w:nsid w:val="75D303FA"/>
     <w:multiLevelType w:val="hybridMultilevel"/>
     <w:tmpl w:val="A4BC3980"/>
@@ -1609,7 +1731,7 @@
 </file>
 
 <file path=word/styles.xml><?xml version="1.0" encoding="utf-8"?>
-<w:styles xmlns:mc="http://schemas.openxmlformats.org/markup-compatibility/2006" xmlns:r="http://schemas.openxmlformats.org/officeDocument/2006/relationships" xmlns:w="http://schemas.openxmlformats.org/wordprocessingml/2006/main" xmlns:w14="http://schemas.microsoft.com/office/word/2010/wordml" xmlns:w15="http://schemas.microsoft.com/office/word/2012/wordml" xmlns:w16cid="http://schemas.microsoft.com/office/word/2016/wordml/cid" xmlns:w16se="http://schemas.microsoft.com/office/word/2015/wordml/symex" mc:Ignorable="w14 w15 w16se w16cid">
+<w:styles xmlns:mc="http://schemas.openxmlformats.org/markup-compatibility/2006" xmlns:r="http://schemas.openxmlformats.org/officeDocument/2006/relationships" xmlns:w="http://schemas.openxmlformats.org/wordprocessingml/2006/main" xmlns:w14="http://schemas.microsoft.com/office/word/2010/wordml" xmlns:w15="http://schemas.microsoft.com/office/word/2012/wordml" mc:Ignorable="w14 w15">
   <w:docDefaults>
     <w:rPrDefault>
       <w:rPr>
@@ -1625,7 +1747,7 @@
       </w:pPr>
     </w:pPrDefault>
   </w:docDefaults>
-  <w:latentStyles w:defLockedState="0" w:defUIPriority="99" w:defSemiHidden="0" w:defUnhideWhenUsed="0" w:defQFormat="0" w:count="375">
+  <w:latentStyles w:defLockedState="0" w:defUIPriority="99" w:defSemiHidden="0" w:defUnhideWhenUsed="0" w:defQFormat="0" w:count="382">
     <w:lsdException w:name="Normal" w:uiPriority="0" w:qFormat="1"/>
     <w:lsdException w:name="heading 1" w:uiPriority="9" w:qFormat="1"/>
     <w:lsdException w:name="heading 2" w:semiHidden="1" w:uiPriority="9" w:unhideWhenUsed="1" w:qFormat="1"/>
@@ -1999,8 +2121,6 @@
     <w:lsdException w:name="List Table 7 Colorful Accent 6" w:uiPriority="52"/>
     <w:lsdException w:name="Mention" w:semiHidden="1" w:unhideWhenUsed="1"/>
     <w:lsdException w:name="Smart Hyperlink" w:semiHidden="1" w:unhideWhenUsed="1"/>
-    <w:lsdException w:name="Hashtag" w:semiHidden="1" w:unhideWhenUsed="1"/>
-    <w:lsdException w:name="Unresolved Mention" w:semiHidden="1" w:unhideWhenUsed="1"/>
   </w:latentStyles>
   <w:style w:type="paragraph" w:default="1" w:styleId="Normal">
     <w:name w:val="Normal"/>
@@ -2089,7 +2209,7 @@
       <w:u w:val="single"/>
     </w:rPr>
   </w:style>
-  <w:style w:type="character" w:styleId="UnresolvedMention">
+  <w:style w:type="character" w:customStyle="1" w:styleId="UnresolvedMention">
     <w:name w:val="Unresolved Mention"/>
     <w:basedOn w:val="DefaultParagraphFont"/>
     <w:uiPriority w:val="99"/>
@@ -2099,6 +2219,25 @@
     <w:rPr>
       <w:color w:val="808080"/>
       <w:shd w:val="clear" w:color="auto" w:fill="E6E6E6"/>
+    </w:rPr>
+  </w:style>
+  <w:style w:type="paragraph" w:styleId="Caption">
+    <w:name w:val="caption"/>
+    <w:basedOn w:val="Normal"/>
+    <w:next w:val="Normal"/>
+    <w:uiPriority w:val="35"/>
+    <w:unhideWhenUsed/>
+    <w:qFormat/>
+    <w:rsid w:val="008B1A0B"/>
+    <w:pPr>
+      <w:spacing w:after="200" w:line="240" w:lineRule="auto"/>
+    </w:pPr>
+    <w:rPr>
+      <w:i/>
+      <w:iCs/>
+      <w:color w:val="44546A" w:themeColor="text2"/>
+      <w:sz w:val="18"/>
+      <w:szCs w:val="18"/>
     </w:rPr>
   </w:style>
 </w:styles>

</xml_diff>